<commit_message>
Ver 2.2.6 : | Des Modifications | _ - Modifier le couleur de antiquewhite a whitesmoke. - Changer l’amplement du button ajouter ou enregistrer avec annuler. _
</commit_message>
<xml_diff>
--- a/Gestion_Stock_V2/InfoFolder/Rapport/Rapport_Test/StageFinEtude_V1.docx
+++ b/Gestion_Stock_V2/InfoFolder/Rapport/Rapport_Test/StageFinEtude_V1.docx
@@ -1577,6 +1577,7 @@
       <w:pPr>
         <w:spacing w:line="360" w:lineRule="auto"/>
         <w:jc w:val="both"/>
+        <w:outlineLvl w:val="0"/>
         <w:rPr>
           <w:rFonts w:hint="default" w:ascii="Times New Roman" w:hAnsi="Times New Roman" w:eastAsia="SimSun" w:cs="Times New Roman"/>
           <w:b/>
@@ -1590,11 +1591,12 @@
           <w:lang w:val="fr-FR" w:bidi="ar"/>
         </w:rPr>
       </w:pPr>
-    </w:p>
-    <w:p>
-      <w:pPr>
-        <w:spacing w:line="360" w:lineRule="auto"/>
-        <w:jc w:val="center"/>
+      <w:bookmarkStart w:id="0" w:name="_Toc27881"/>
+    </w:p>
+    <w:p>
+      <w:pPr>
+        <w:spacing w:line="360" w:lineRule="auto"/>
+        <w:jc w:val="both"/>
         <w:outlineLvl w:val="0"/>
         <w:rPr>
           <w:rFonts w:hint="default" w:ascii="Times New Roman" w:hAnsi="Times New Roman" w:eastAsia="SimSun" w:cs="Times New Roman"/>
@@ -1609,7 +1611,8 @@
           <w:lang w:val="fr-FR" w:bidi="ar"/>
         </w:rPr>
       </w:pPr>
-      <w:bookmarkStart w:id="0" w:name="_Toc27881"/>
+      <w:bookmarkStart w:id="6" w:name="_GoBack"/>
+      <w:bookmarkEnd w:id="6"/>
       <w:r>
         <w:rPr>
           <w:rFonts w:hint="default" w:ascii="Times New Roman" w:hAnsi="Times New Roman" w:eastAsia="SimSun" w:cs="Times New Roman"/>
@@ -2390,6 +2393,56 @@
     </w:p>
     <w:p>
       <w:pPr>
+        <w:numPr>
+          <w:ilvl w:val="0"/>
+          <w:numId w:val="1"/>
+        </w:numPr>
+        <w:spacing w:line="360" w:lineRule="auto"/>
+        <w:jc w:val="both"/>
+        <w:rPr>
+          <w:rFonts w:hint="default" w:ascii="Times New Roman" w:hAnsi="Times New Roman" w:eastAsia="SimSun" w:cs="Times New Roman"/>
+          <w:i/>
+          <w:iCs/>
+          <w:sz w:val="24"/>
+          <w:szCs w:val="24"/>
+          <w:lang w:val="fr-FR" w:bidi="ar"/>
+        </w:rPr>
+      </w:pPr>
+      <w:r>
+        <w:rPr>
+          <w:rFonts w:hint="default" w:ascii="Times New Roman" w:hAnsi="Times New Roman" w:eastAsia="SimSun" w:cs="Times New Roman"/>
+          <w:i/>
+          <w:iCs/>
+          <w:sz w:val="24"/>
+          <w:szCs w:val="24"/>
+          <w:lang w:val="fr-FR" w:bidi="ar"/>
+        </w:rPr>
+        <w:t xml:space="preserve">HTML : </w:t>
+      </w:r>
+      <w:r>
+        <w:rPr>
+          <w:rFonts w:hint="default" w:ascii="Times New Roman" w:hAnsi="Times New Roman" w:eastAsia="SimSun" w:cs="Times New Roman"/>
+          <w:i/>
+          <w:iCs/>
+          <w:sz w:val="24"/>
+          <w:szCs w:val="24"/>
+        </w:rPr>
+        <w:t>HyperText Markup Language</w:t>
+      </w:r>
+      <w:r>
+        <w:rPr>
+          <w:rFonts w:hint="default" w:ascii="Times New Roman" w:hAnsi="Times New Roman" w:eastAsia="SimSun" w:cs="Times New Roman"/>
+          <w:i/>
+          <w:iCs/>
+          <w:sz w:val="24"/>
+          <w:szCs w:val="24"/>
+          <w:lang w:val="fr-FR"/>
+        </w:rPr>
+        <w:t>.</w:t>
+      </w:r>
+    </w:p>
+    <w:p>
+      <w:pPr>
         <w:spacing w:line="360" w:lineRule="auto"/>
         <w:jc w:val="both"/>
         <w:rPr>
@@ -2403,22 +2456,6 @@
           <w:szCs w:val="44"/>
           <w:u w:val="none"/>
           <w:lang w:val="fr-FR" w:bidi="ar"/>
-        </w:rPr>
-      </w:pPr>
-    </w:p>
-    <w:p>
-      <w:pPr>
-        <w:pBdr>
-          <w:top w:val="none" w:color="auto" w:sz="0" w:space="1"/>
-          <w:left w:val="none" w:color="auto" w:sz="0" w:space="4"/>
-          <w:bottom w:val="none" w:color="auto" w:sz="0" w:space="1"/>
-          <w:right w:val="none" w:color="auto" w:sz="0" w:space="4"/>
-          <w:between w:val="none" w:color="auto" w:sz="0" w:space="0"/>
-        </w:pBdr>
-        <w:bidi w:val="0"/>
-        <w:spacing w:line="360" w:lineRule="auto"/>
-        <w:rPr>
-          <w:rFonts w:hint="default" w:ascii="Times New Roman" w:hAnsi="Times New Roman" w:cs="Times New Roman"/>
         </w:rPr>
       </w:pPr>
     </w:p>
@@ -4069,6 +4106,8 @@
       <w:r>
         <w:rPr>
           <w:rFonts w:hint="default" w:ascii="Times New Roman" w:hAnsi="Times New Roman" w:cs="Times New Roman"/>
+          <w:sz w:val="24"/>
+          <w:szCs w:val="24"/>
         </w:rPr>
         <w:drawing>
           <wp:anchor distT="0" distB="0" distL="114300" distR="114300" simplePos="0" relativeHeight="251661312" behindDoc="0" locked="0" layoutInCell="1" allowOverlap="1">
@@ -4124,163 +4163,11 @@
       </w:r>
       <w:r>
         <w:rPr>
-          <w:rFonts w:hint="default" w:ascii="Times New Roman" w:hAnsi="Times New Roman" w:eastAsia="Times New Roman" w:cs="Times New Roman"/>
-          <w:b w:val="0"/>
-          <w:bCs w:val="0"/>
-          <w:i w:val="0"/>
-          <w:iCs w:val="0"/>
-          <w:caps w:val="0"/>
-          <w:smallCaps w:val="0"/>
-          <w:color w:val="0070C0"/>
-          <w:sz w:val="24"/>
-          <w:szCs w:val="24"/>
-          <w:lang w:val="fr-FR"/>
-        </w:rPr>
-        <w:t>CASTEL-IT</w:t>
-      </w:r>
-      <w:r>
-        <w:rPr>
-          <w:rFonts w:hint="default" w:ascii="Times New Roman" w:hAnsi="Times New Roman" w:eastAsia="Times New Roman" w:cs="Times New Roman"/>
-          <w:b w:val="0"/>
-          <w:bCs w:val="0"/>
-          <w:i w:val="0"/>
-          <w:iCs w:val="0"/>
-          <w:caps w:val="0"/>
-          <w:smallCaps w:val="0"/>
-          <w:color w:val="auto"/>
-          <w:sz w:val="24"/>
-          <w:szCs w:val="24"/>
-          <w:lang w:val="fr-FR"/>
-        </w:rPr>
-        <w:t xml:space="preserve"> est une entreprise de communication innovante basée à </w:t>
-      </w:r>
-      <w:r>
-        <w:rPr>
-          <w:rFonts w:hint="default" w:ascii="Times New Roman" w:hAnsi="Times New Roman" w:eastAsia="Times New Roman" w:cs="Times New Roman"/>
-          <w:b w:val="0"/>
-          <w:bCs w:val="0"/>
-          <w:i w:val="0"/>
-          <w:iCs w:val="0"/>
-          <w:caps w:val="0"/>
-          <w:smallCaps w:val="0"/>
-          <w:color w:val="0070C0"/>
-          <w:sz w:val="24"/>
-          <w:szCs w:val="24"/>
-          <w:lang w:val="fr-FR"/>
-        </w:rPr>
-        <w:t>Casablanca</w:t>
-      </w:r>
-      <w:r>
-        <w:rPr>
-          <w:rFonts w:hint="default" w:ascii="Times New Roman" w:hAnsi="Times New Roman" w:eastAsia="Times New Roman" w:cs="Times New Roman"/>
-          <w:b w:val="0"/>
-          <w:bCs w:val="0"/>
-          <w:i w:val="0"/>
-          <w:iCs w:val="0"/>
-          <w:caps w:val="0"/>
-          <w:smallCaps w:val="0"/>
-          <w:color w:val="auto"/>
-          <w:sz w:val="24"/>
-          <w:szCs w:val="24"/>
-          <w:lang w:val="fr-FR"/>
-        </w:rPr>
-        <w:t xml:space="preserve">, au </w:t>
-      </w:r>
-      <w:r>
-        <w:rPr>
-          <w:rFonts w:hint="default" w:ascii="Times New Roman" w:hAnsi="Times New Roman" w:eastAsia="Times New Roman" w:cs="Times New Roman"/>
-          <w:b w:val="0"/>
-          <w:bCs w:val="0"/>
-          <w:i w:val="0"/>
-          <w:iCs w:val="0"/>
-          <w:caps w:val="0"/>
-          <w:smallCaps w:val="0"/>
-          <w:color w:val="0070C0"/>
-          <w:sz w:val="24"/>
-          <w:szCs w:val="24"/>
-          <w:lang w:val="fr-FR"/>
-        </w:rPr>
-        <w:t>Maroc</w:t>
-      </w:r>
-      <w:r>
-        <w:rPr>
-          <w:rFonts w:hint="default" w:ascii="Times New Roman" w:hAnsi="Times New Roman" w:eastAsia="Times New Roman" w:cs="Times New Roman"/>
-          <w:b w:val="0"/>
-          <w:bCs w:val="0"/>
-          <w:i w:val="0"/>
-          <w:iCs w:val="0"/>
-          <w:caps w:val="0"/>
-          <w:smallCaps w:val="0"/>
-          <w:color w:val="auto"/>
-          <w:sz w:val="24"/>
-          <w:szCs w:val="24"/>
-          <w:lang w:val="fr-FR"/>
-        </w:rPr>
-        <w:t xml:space="preserve">. </w:t>
-      </w:r>
-      <w:r>
-        <w:rPr>
-          <w:rFonts w:hint="default" w:ascii="Times New Roman" w:hAnsi="Times New Roman" w:eastAsia="Times New Roman" w:cs="Times New Roman"/>
-          <w:b w:val="0"/>
-          <w:bCs w:val="0"/>
-          <w:i w:val="0"/>
-          <w:iCs w:val="0"/>
-          <w:caps w:val="0"/>
-          <w:smallCaps w:val="0"/>
-          <w:color w:val="0070C0"/>
-          <w:sz w:val="24"/>
-          <w:szCs w:val="24"/>
-          <w:lang w:val="fr-FR"/>
-        </w:rPr>
-        <w:t>SALHI NADA</w:t>
-      </w:r>
-      <w:r>
-        <w:rPr>
-          <w:rFonts w:hint="default" w:ascii="Times New Roman" w:hAnsi="Times New Roman" w:eastAsia="Times New Roman" w:cs="Times New Roman"/>
-          <w:b w:val="0"/>
-          <w:bCs w:val="0"/>
-          <w:i w:val="0"/>
-          <w:iCs w:val="0"/>
-          <w:caps w:val="0"/>
-          <w:smallCaps w:val="0"/>
-          <w:color w:val="auto"/>
-          <w:sz w:val="24"/>
-          <w:szCs w:val="24"/>
-          <w:lang w:val="fr-FR"/>
-        </w:rPr>
-        <w:t xml:space="preserve"> a créé cette organisation en </w:t>
-      </w:r>
-      <w:r>
-        <w:rPr>
-          <w:rFonts w:hint="default" w:ascii="Times New Roman" w:hAnsi="Times New Roman" w:eastAsia="Times New Roman" w:cs="Times New Roman"/>
-          <w:b w:val="0"/>
-          <w:bCs w:val="0"/>
-          <w:i w:val="0"/>
-          <w:iCs w:val="0"/>
-          <w:caps w:val="0"/>
-          <w:smallCaps w:val="0"/>
-          <w:color w:val="0070C0"/>
-          <w:sz w:val="24"/>
-          <w:szCs w:val="24"/>
-          <w:lang w:val="fr-FR"/>
-        </w:rPr>
-        <w:t>2019,</w:t>
-      </w:r>
-      <w:r>
-        <w:rPr>
-          <w:rFonts w:hint="default" w:ascii="Times New Roman" w:hAnsi="Times New Roman" w:eastAsia="Times New Roman" w:cs="Times New Roman"/>
-          <w:b w:val="0"/>
-          <w:bCs w:val="0"/>
-          <w:i w:val="0"/>
-          <w:iCs w:val="0"/>
-          <w:caps w:val="0"/>
-          <w:smallCaps w:val="0"/>
-          <w:color w:val="auto"/>
-          <w:sz w:val="24"/>
-          <w:szCs w:val="24"/>
-          <w:lang w:val="fr-FR"/>
-        </w:rPr>
-        <w:t xml:space="preserve"> et spécialisée dans la création, la maintenance et la refonte de sites Web, ainsi que la programmation d'applications pour smartphones. N'oubliez pas les créations graphiques, telles que les logos, les flyers, les brochures, les affiches et d'autres articles de papeterie. </w:t>
+          <w:rFonts w:hint="default" w:ascii="Times New Roman" w:hAnsi="Times New Roman"/>
+          <w:sz w:val="24"/>
+          <w:szCs w:val="24"/>
+        </w:rPr>
+        <w:t>CASTEL-IT est une entreprise de communication innovante basée à Casablanca, au Maroc. Fondée par SALHI NADA en 2019, cette organisation se spécialise dans la création, la maintenance et la refonte de sites web, ainsi que dans le développement d'applications pour smartphones. Elle propose également des services de création graphique, incluant la conception de logos, de flyers, de brochures, d'affiches et d'autres articles de papeterie.</w:t>
       </w:r>
     </w:p>
     <w:p>
@@ -4772,38 +4659,6 @@
         </w:rPr>
         <w:t>Ce projet a été développé en utilisant le framework LARAVEL, associé à une base de données MySQL. Pour le développement de l'interface utilisateur, des technologies de base web telles que HTML, CSS et JavaScript ont été utilisées. Chaque utilisateur doit s'authentifier avant de pouvoir effectuer une action, garantissant ainsi la sécurité des données et des opérations. En résumé, cette application offre une solution complète pour la gestion des stocks, avec des fonctionnalités différenciées selon les rôles des utilisateurs, le tout dans un environnement sécurisé et convivial.</w:t>
       </w:r>
-    </w:p>
-    <w:p>
-      <w:pPr>
-        <w:numPr>
-          <w:ilvl w:val="0"/>
-          <w:numId w:val="0"/>
-        </w:numPr>
-        <w:pBdr>
-          <w:top w:val="none" w:color="auto" w:sz="0" w:space="1"/>
-          <w:left w:val="none" w:color="auto" w:sz="0" w:space="4"/>
-          <w:bottom w:val="none" w:color="auto" w:sz="0" w:space="1"/>
-          <w:right w:val="none" w:color="auto" w:sz="0" w:space="4"/>
-          <w:between w:val="none" w:color="auto" w:sz="0" w:space="0"/>
-        </w:pBdr>
-        <w:bidi w:val="0"/>
-        <w:spacing w:line="360" w:lineRule="auto"/>
-        <w:ind w:leftChars="0" w:firstLine="720" w:firstLineChars="0"/>
-        <w:jc w:val="both"/>
-        <w:rPr>
-          <w:rFonts w:hint="default" w:ascii="Times New Roman" w:hAnsi="Times New Roman" w:eastAsia="Times New Roman"/>
-          <w:b w:val="0"/>
-          <w:bCs w:val="0"/>
-          <w:i w:val="0"/>
-          <w:iCs w:val="0"/>
-          <w:caps w:val="0"/>
-          <w:smallCaps w:val="0"/>
-          <w:color w:val="auto"/>
-          <w:sz w:val="24"/>
-          <w:szCs w:val="24"/>
-          <w:lang w:val="fr-FR"/>
-        </w:rPr>
-      </w:pPr>
     </w:p>
     <w:p>
       <w:pPr>
@@ -5865,6 +5720,19 @@
         </w:rPr>
         <w:t>Le diagramme de cas d'utilisation est un outil de modélisation UML qui représente les interactions entre les acteurs (utilisateurs externes ou systèmes) et le système étudié. Il offre une vue haut niveau des fonctionnalités offertes par le système, en mettant en évidence les actions que les utilisateurs peuvent effectuer et les résultats qu'ils peuvent attendre. Les acteurs sont représentés par des formes externes au système, tandis que les cas d'utilisation sont représentés par des ovales. Les relations entre les acteurs et les cas d'utilisation sont représentées par des lignes. Ce diagramme permet de visualiser clairement les différents scénarios d'utilisation du système, facilitant ainsi la compréhension des besoins et des interactions des utilisateurs avec le système.</w:t>
       </w:r>
+    </w:p>
+    <w:p>
+      <w:pPr>
+        <w:spacing w:line="360" w:lineRule="auto"/>
+        <w:ind w:firstLine="720"/>
+        <w:jc w:val="both"/>
+        <w:rPr>
+          <w:rFonts w:ascii="Times New Roman" w:hAnsi="Times New Roman" w:eastAsia="SimSun" w:cs="Times New Roman"/>
+          <w:sz w:val="24"/>
+          <w:szCs w:val="24"/>
+          <w:lang w:val="fr-FR"/>
+        </w:rPr>
+      </w:pPr>
     </w:p>
     <w:p>
       <w:pPr>
@@ -9094,6 +8962,20 @@
           <w:szCs w:val="24"/>
           <w:lang w:val="fr-FR"/>
         </w:rPr>
+        <w:t>LARAVEL est un framework PHP libre conçu pour la création d'applications web.</w:t>
+      </w:r>
+      <w:r>
+        <w:rPr>
+          <w:rFonts w:hint="default" w:ascii="Times New Roman" w:hAnsi="Times New Roman"/>
+          <w:b w:val="0"/>
+          <w:bCs w:val="0"/>
+          <w:i w:val="0"/>
+          <w:iCs w:val="0"/>
+          <w:color w:val="auto"/>
+          <w:sz w:val="24"/>
+          <w:szCs w:val="24"/>
+          <w:lang w:val="fr-FR"/>
+        </w:rPr>
         <w:drawing>
           <wp:anchor distT="0" distB="0" distL="114300" distR="114300" simplePos="0" relativeHeight="251670528" behindDoc="0" locked="0" layoutInCell="1" allowOverlap="1">
             <wp:simplePos x="0" y="0"/>
@@ -9152,8 +9034,48 @@
           <w:szCs w:val="24"/>
           <w:lang w:val="fr-FR"/>
         </w:rPr>
-        <w:t>LARAVEL est un framework PHP open-source destiné au développement d'applications web. Connu pour sa simplicité et son élégance, LARAVEL propose une architecture MVC (Modèle-Vue-Contrôleur) qui facilite l'organisation et la gestion du code. Il offre de nombreuses fonctionnalités intégrées telles que l'authentification, la gestion des sessions, les file d'attente, et le caching, ce qui permet de créer des applications robustes et performantes rapidement. De plus, LARAVEL inclut un système de migrations pour la gestion de la base de données, facilitant la création et la modification des tables de manière structurée et versionnée. Avec sa documentation exhaustive et une large communauté de développeurs, LARAVEL est un choix populaire pour les projets de toutes tailles, garantissant une productivité élevée et une maintenance simplifiée.</w:t>
-      </w:r>
+        <w:t xml:space="preserve"> Connu pour sa simplicité et son élégance, LARAVEL propose une architecture MVC (Modèle-Vue-Contrôleur) qui facilite l'organisation et la gestion du code. Il offre de nombreuses fonctionnalités intégrées telles que l'authentification, la gestion des sessions, les file d'attente, et le caching, ce qui permet de créer des applications robustes et performantes rapidement. De plus, LARAVEL inclut un système de migrations pour la gestion de la base de données, facilitant la création et la modification des tables de manière structurée et versionnée. Avec sa documentation exhaustive et une large communauté de développeurs, LARAVEL est un choix populaire pour les projets de toutes tailles, garantissant une productivité élevée et une maintenance simplifiée.</w:t>
+      </w:r>
+    </w:p>
+    <w:p>
+      <w:pPr>
+        <w:numPr>
+          <w:numId w:val="0"/>
+        </w:numPr>
+        <w:spacing w:line="360" w:lineRule="auto"/>
+        <w:jc w:val="both"/>
+        <w:rPr>
+          <w:rFonts w:hint="default" w:ascii="Times New Roman" w:hAnsi="Times New Roman"/>
+          <w:b w:val="0"/>
+          <w:bCs w:val="0"/>
+          <w:i w:val="0"/>
+          <w:iCs w:val="0"/>
+          <w:color w:val="auto"/>
+          <w:sz w:val="24"/>
+          <w:szCs w:val="24"/>
+          <w:lang w:val="fr-FR"/>
+        </w:rPr>
+      </w:pPr>
+    </w:p>
+    <w:p>
+      <w:pPr>
+        <w:numPr>
+          <w:numId w:val="0"/>
+        </w:numPr>
+        <w:spacing w:line="360" w:lineRule="auto"/>
+        <w:jc w:val="both"/>
+        <w:rPr>
+          <w:rFonts w:hint="default" w:ascii="Times New Roman" w:hAnsi="Times New Roman"/>
+          <w:b w:val="0"/>
+          <w:bCs w:val="0"/>
+          <w:i w:val="0"/>
+          <w:iCs w:val="0"/>
+          <w:color w:val="auto"/>
+          <w:sz w:val="24"/>
+          <w:szCs w:val="24"/>
+          <w:lang w:val="fr-FR"/>
+        </w:rPr>
+      </w:pPr>
     </w:p>
     <w:p>
       <w:pPr>
@@ -9689,32 +9611,6 @@
         </w:rPr>
         <w:t xml:space="preserve"> bénéficie d'une documentation complète et détaillée, ainsi que d'une large communauté de développeurs qui offre support, tutoriaux et ressources pour aider les développeurs à résoudre leurs problèmes et à améliorer leurs compétences.</w:t>
       </w:r>
-    </w:p>
-    <w:p>
-      <w:pPr>
-        <w:pStyle w:val="7"/>
-        <w:keepNext w:val="0"/>
-        <w:keepLines w:val="0"/>
-        <w:widowControl/>
-        <w:numPr>
-          <w:numId w:val="0"/>
-        </w:numPr>
-        <w:suppressLineNumbers w:val="0"/>
-        <w:spacing w:line="360" w:lineRule="auto"/>
-        <w:ind w:leftChars="0"/>
-        <w:jc w:val="both"/>
-        <w:rPr>
-          <w:rFonts w:hint="default" w:ascii="Times New Roman" w:hAnsi="Times New Roman"/>
-          <w:b w:val="0"/>
-          <w:bCs w:val="0"/>
-          <w:i w:val="0"/>
-          <w:iCs w:val="0"/>
-          <w:color w:val="auto"/>
-          <w:sz w:val="24"/>
-          <w:szCs w:val="24"/>
-          <w:lang w:val="fr-FR"/>
-        </w:rPr>
-      </w:pPr>
     </w:p>
     <w:p>
       <w:pPr>
@@ -10279,21 +10175,31 @@
       </w:pPr>
       <w:r>
         <w:rPr>
+          <w:rFonts w:hint="default" w:ascii="Times New Roman" w:hAnsi="Times New Roman" w:eastAsia="SimSun"/>
+          <w:b w:val="0"/>
+          <w:bCs w:val="0"/>
+          <w:i w:val="0"/>
+          <w:iCs w:val="0"/>
+          <w:color w:val="auto"/>
+          <w:sz w:val="24"/>
+          <w:szCs w:val="24"/>
+          <w:u w:val="none"/>
+          <w:lang w:val="fr-FR" w:eastAsia="fr-FR"/>
+        </w:rPr>
+        <w:t>Le langage CSS, également connu sous le nom de Cascading Style Sheets, est employé afin de définir l'apparence et le style des documents HTML.</w:t>
+      </w:r>
+      <w:r>
+        <w:rPr>
           <w:rFonts w:hint="default" w:ascii="Times New Roman" w:hAnsi="Times New Roman" w:eastAsia="SimSun" w:cs="Times New Roman"/>
-          <w:b/>
-          <w:bCs/>
-          <w:i/>
-          <w:iCs/>
-          <w:color w:val="70AD47" w:themeColor="accent6"/>
-          <w:sz w:val="20"/>
-          <w:szCs w:val="20"/>
-          <w:u w:val="single"/>
+          <w:b w:val="0"/>
+          <w:bCs w:val="0"/>
+          <w:i w:val="0"/>
+          <w:iCs w:val="0"/>
+          <w:color w:val="auto"/>
+          <w:sz w:val="24"/>
+          <w:szCs w:val="24"/>
+          <w:u w:val="none"/>
           <w:lang w:val="fr-FR" w:eastAsia="fr-FR"/>
-          <w14:textFill>
-            <w14:solidFill>
-              <w14:schemeClr w14:val="accent6"/>
-            </w14:solidFill>
-          </w14:textFill>
         </w:rPr>
         <w:drawing>
           <wp:anchor distT="0" distB="0" distL="114300" distR="114300" simplePos="0" relativeHeight="251671552" behindDoc="1" locked="0" layoutInCell="1" allowOverlap="1">
@@ -10352,11 +10258,26 @@
       <w:r>
         <w:rPr>
           <w:rFonts w:ascii="Times New Roman" w:hAnsi="Times New Roman" w:eastAsia="SimSun" w:cs="Times New Roman"/>
-          <w:sz w:val="24"/>
-          <w:szCs w:val="24"/>
-          <w:lang w:val="fr-FR"/>
-        </w:rPr>
-        <w:t>CSS, ou Cascading Style Sheets, est un langage de feuilles de style utilisé pour définir l'apparence et le style des documents HTML. Il permet aux développeurs web de contrôler la présentation des éléments HTML, tels que le texte, les images, les couleurs, les marges et les espacements, ainsi que les mises en page. Grâce à CSS, il est possible de personnaliser l'aspect visuel des sites web de manière cohérente et efficace, en séparant le contenu de la présentation. CSS offre une grande flexibilité et une large gamme de fonctionnalités, telles que les sélecteurs, les classes, les pseudo-classes, les propriétés, les valeurs et les unités, permettant aux développeurs de créer des designs attrayants et adaptatifs pour une variété de dispositifs et de navigateurs. En bref, CSS est un outil essentiel dans le développement web moderne, permettant de créer des interfaces utilisateur esthétiques et conviviales.</w:t>
+          <w:b w:val="0"/>
+          <w:bCs w:val="0"/>
+          <w:i w:val="0"/>
+          <w:iCs w:val="0"/>
+          <w:color w:val="auto"/>
+          <w:sz w:val="24"/>
+          <w:szCs w:val="24"/>
+          <w:u w:val="none"/>
+          <w:lang w:val="fr-FR"/>
+        </w:rPr>
+        <w:t xml:space="preserve"> Il permet aux développeurs web de </w:t>
+      </w:r>
+      <w:r>
+        <w:rPr>
+          <w:rFonts w:ascii="Times New Roman" w:hAnsi="Times New Roman" w:eastAsia="SimSun" w:cs="Times New Roman"/>
+          <w:sz w:val="24"/>
+          <w:szCs w:val="24"/>
+          <w:lang w:val="fr-FR"/>
+        </w:rPr>
+        <w:t>contrôler la présentation des éléments HTML, tels que le texte, les images, les couleurs, les marges et les espacements, ainsi que les mises en page. Grâce à CSS, il est possible de personnaliser l'aspect visuel des sites web de manière cohérente et efficace, en séparant le contenu de la présentation. CSS offre une grande flexibilité et une large gamme de fonctionnalités, telles que les sélecteurs, les classes, les pseudo-classes, les propriétés, les valeurs et les unités, permettant aux développeurs de créer des designs attrayants et adaptatifs pour une variété de dispositifs et de navigateurs. En bref, CSS est un outil essentiel dans le développement web moderne, permettant de créer des interfaces utilisateur esthétiques et conviviales.</w:t>
       </w:r>
     </w:p>
     <w:p>
@@ -10973,14 +10894,53 @@
         <w:spacing w:line="360" w:lineRule="auto"/>
         <w:jc w:val="both"/>
         <w:rPr>
-          <w:rFonts w:ascii="Times New Roman" w:hAnsi="Times New Roman" w:eastAsia="Times New Roman"/>
-          <w:sz w:val="24"/>
-          <w:szCs w:val="24"/>
-          <w:lang w:val="fr-FR"/>
-        </w:rPr>
-      </w:pPr>
-      <w:r>
-        <w:rPr>
+          <w:rFonts w:hint="default" w:ascii="Times New Roman" w:hAnsi="Times New Roman" w:eastAsia="Times New Roman" w:cs="Times New Roman"/>
+          <w:sz w:val="24"/>
+          <w:szCs w:val="24"/>
+          <w:lang w:val="fr-FR"/>
+        </w:rPr>
+      </w:pPr>
+      <w:r>
+        <w:rPr>
+          <w:rFonts w:hint="default" w:ascii="Times New Roman" w:hAnsi="Times New Roman" w:cs="Times New Roman"/>
+          <w:sz w:val="24"/>
+          <w:szCs w:val="24"/>
+          <w:lang w:val="fr-FR" w:eastAsia="fr-FR"/>
+        </w:rPr>
+        <w:t xml:space="preserve">Microsoft a développé Visual Studio Code, un éditeur de code extensible pour Windows, Linux et macOS. Parmi les caractéristiques, on retrouve la possibilité de débogager, de mettre en évidence la syntaxe, de compléter intelligentement le code (IntelliSense), de générer des snippets, de refactoriser le code et d'intégrer Git. Le thème, les raccourcis clavier, les préférences et l'installation d'extensions permettent aux utilisateurs de modifier ces éléments et d'ajouter des fonctionnalités avancées. </w:t>
+      </w:r>
+      <w:r>
+        <w:rPr>
+          <w:rFonts w:hint="default" w:ascii="Times New Roman" w:hAnsi="Times New Roman"/>
+          <w:sz w:val="24"/>
+          <w:szCs w:val="24"/>
+          <w:lang w:val="fr-FR" w:eastAsia="fr-FR"/>
+        </w:rPr>
+        <w:t>Visual Studio Code repose sur le projet libre et open source VS Code de Microsoft, qui est édité sous licence MIT.</w:t>
+      </w:r>
+      <w:r>
+        <w:rPr>
+          <w:rFonts w:hint="default" w:ascii="Times New Roman" w:hAnsi="Times New Roman"/>
+          <w:sz w:val="24"/>
+          <w:szCs w:val="24"/>
+          <w:lang w:val="en-US" w:eastAsia="fr-FR"/>
+        </w:rPr>
+        <w:t xml:space="preserve"> </w:t>
+      </w:r>
+      <w:r>
+        <w:rPr>
+          <w:rFonts w:hint="default" w:ascii="Times New Roman" w:hAnsi="Times New Roman" w:cs="Times New Roman"/>
+          <w:sz w:val="24"/>
+          <w:szCs w:val="24"/>
+          <w:lang w:val="fr-FR" w:eastAsia="fr-FR"/>
+        </w:rPr>
+        <w:t xml:space="preserve">Cependant, les binaires compilés font de Visual Studio Code un logiciel gratuit, c'est-à-dire gratuit pour toute utilisation mais propriétaire. Au cours de l'enquête menée auprès des développeurs par Stack Overflow en 2023, </w:t>
+      </w:r>
+      <w:r>
+        <w:rPr>
+          <w:rFonts w:hint="default" w:ascii="Times New Roman" w:hAnsi="Times New Roman" w:cs="Times New Roman"/>
+          <w:sz w:val="24"/>
+          <w:szCs w:val="24"/>
           <w:lang w:val="fr-FR" w:eastAsia="fr-FR"/>
         </w:rPr>
         <w:drawing>
@@ -11045,39 +11005,12 @@
       </w:r>
       <w:r>
         <w:rPr>
-          <w:rFonts w:ascii="Times New Roman" w:hAnsi="Times New Roman" w:eastAsia="Times New Roman"/>
-          <w:sz w:val="24"/>
-          <w:szCs w:val="24"/>
-          <w:lang w:val="fr-FR"/>
-        </w:rPr>
-        <w:t xml:space="preserve">Visual Studio Code est un éditeur de code extensible développé par Microsoft pour Windows, Linux et macOS. Les fonctionnalités incluent la prise en charge du débogage, la mise en évidence de la syntaxe, la complétion intelligente du code (IntelliSense.), les snippets, la refactorisation du code et Git intégré. Les utilisateurs peuvent modifier le thème, les raccourcis clavier, les préférences et installer des extensions qui ajoutent des fonctionnalités supplémentaires. Le code source de Visual Studio Code provient du projet logiciel libre et open source VS Code de Microsoft publié sous la licence MIT permissive, mais les binaires compilés constituent un </w:t>
-      </w:r>
-      <w:r>
-        <w:rPr>
-          <w:rFonts w:hint="default" w:ascii="Times New Roman" w:hAnsi="Times New Roman" w:eastAsia="SimSun" w:cs="Times New Roman"/>
-          <w:sz w:val="24"/>
-          <w:szCs w:val="24"/>
-          <w:lang w:val="fr"/>
-        </w:rPr>
-        <w:t>logiciel gratuit</w:t>
-      </w:r>
-      <w:r>
-        <w:rPr>
           <w:rFonts w:hint="default" w:ascii="Times New Roman" w:hAnsi="Times New Roman" w:eastAsia="Times New Roman" w:cs="Times New Roman"/>
           <w:sz w:val="24"/>
           <w:szCs w:val="24"/>
           <w:lang w:val="fr-FR"/>
         </w:rPr>
-        <w:t>,</w:t>
-      </w:r>
-      <w:r>
-        <w:rPr>
-          <w:rFonts w:ascii="Times New Roman" w:hAnsi="Times New Roman" w:eastAsia="Times New Roman"/>
-          <w:sz w:val="24"/>
-          <w:szCs w:val="24"/>
-          <w:lang w:val="fr-FR"/>
-        </w:rPr>
-        <w:t xml:space="preserve"> c'est-à-dire un logiciel gratuit pour toute utilisation mais propriétaire. Dans le sondage auprès des développeurs réalisé par Stack Overflow en 2023, Visual studio Code a été classé comme l'outil d'environnement de développement (IDE) le plus populaire, avec plus de 73 % des 86 544 répondants déclarant l'utiliser.</w:t>
+        <w:t xml:space="preserve"> L'outil d'environnement de développement (IDE) le plus utilisé est Visual studio Code, avec plus de 73 % des 86 544 personnes interrogées affirmant l'utiliser.</w:t>
       </w:r>
     </w:p>
     <w:p>
@@ -12004,7 +11937,7 @@
           <w:szCs w:val="24"/>
           <w:lang w:val="fr-FR"/>
         </w:rPr>
-        <w:t xml:space="preserve"> Composer est un gestionnaire de dépendances pour PHP qui permet aux développeurs de déclarer et de gérer automatiquement les bibliothèques dont leur projet dépend. En utilisant un fichier de configuration `composer.json`, il spécifie les packages nécessaires et leurs versions, puis Composer résout les dépendances, les télécharge et les installe dans le projet. Ce gestionnaire assure une gestion isolée des dépendances pour chaque projet, évitant les conflits entre différentes versions de bibliothèques. Il utilise Packagist, un dépôt en ligne de packages PHP, pour trouver et installer les bibliothèques. Composer offre également des commandes puissantes pour automatiser des tâches courantes comme la mise à jour des packages, le chargement automatique des classes et la création de scripts personnalisés, facilitant ainsi le développement de projets PHP robustes et maintenables.</w:t>
+        <w:t xml:space="preserve"> Composer offre aux développeurs la possibilité de déclarer et de gérer automatiquement les bibliothèques dont leur projet dépend en utilisant un gestionnaire de dépendances pour PHP. En utilisant un fichier de configuration `composer.json`, il spécifie les packages nécessaires et leurs versions, puis Composer résout les dépendances, les télécharge et les installe dans le projet. Ce gestionnaire assure une gestion isolée des dépendances pour chaque projet, évitant les conflits entre différentes versions de bibliothèques. Il utilise Packagist, un dépôt en ligne de packages PHP, pour trouver et installer les bibliothèques. Composer offre également des commandes puissantes pour automatiser des tâches courantes comme la mise à jour des packages, le chargement automatique des classes et la création de scripts personnalisés, facilitant ainsi le développement de projets PHP robustes et maintenables.</w:t>
       </w:r>
     </w:p>
     <w:p>
@@ -12709,6 +12642,75 @@
     <w:p>
       <w:pPr>
         <w:numPr>
+          <w:ilvl w:val="0"/>
+          <w:numId w:val="6"/>
+        </w:numPr>
+        <w:tabs>
+          <w:tab w:val="clear" w:pos="425"/>
+        </w:tabs>
+        <w:spacing w:line="360" w:lineRule="auto"/>
+        <w:ind w:left="820" w:leftChars="0" w:hanging="420" w:firstLineChars="0"/>
+        <w:jc w:val="left"/>
+        <w:rPr>
+          <w:rFonts w:hint="default" w:ascii="Times New Roman" w:hAnsi="Times New Roman" w:cs="Times New Roman"/>
+          <w:b/>
+          <w:bCs/>
+          <w:color w:val="2E75B6" w:themeColor="accent1" w:themeShade="BF"/>
+          <w:sz w:val="32"/>
+          <w:szCs w:val="32"/>
+          <w:u w:val="none"/>
+          <w:lang w:val="fr-FR"/>
+        </w:rPr>
+      </w:pPr>
+      <w:r>
+        <w:rPr>
+          <w:rFonts w:hint="default" w:ascii="Times New Roman" w:hAnsi="Times New Roman" w:cs="Times New Roman"/>
+          <w:b/>
+          <w:bCs/>
+          <w:color w:val="2E75B6" w:themeColor="accent1" w:themeShade="BF"/>
+          <w:sz w:val="32"/>
+          <w:szCs w:val="32"/>
+          <w:u w:val="none"/>
+          <w:lang w:val="fr-FR"/>
+        </w:rPr>
+        <w:t>Conclusion</w:t>
+      </w:r>
+    </w:p>
+    <w:p>
+      <w:pPr>
+        <w:numPr>
+          <w:numId w:val="0"/>
+        </w:numPr>
+        <w:spacing w:line="360" w:lineRule="auto"/>
+        <w:ind w:firstLine="720" w:firstLineChars="0"/>
+        <w:jc w:val="both"/>
+        <w:rPr>
+          <w:rFonts w:hint="default" w:ascii="Times New Roman" w:hAnsi="Times New Roman" w:eastAsia="SimSun"/>
+          <w:b w:val="0"/>
+          <w:bCs w:val="0"/>
+          <w:color w:val="auto"/>
+          <w:sz w:val="24"/>
+          <w:szCs w:val="24"/>
+          <w:u w:val="none"/>
+        </w:rPr>
+      </w:pPr>
+      <w:r>
+        <w:rPr>
+          <w:rFonts w:hint="default" w:ascii="Times New Roman" w:hAnsi="Times New Roman"/>
+          <w:b w:val="0"/>
+          <w:bCs w:val="0"/>
+          <w:color w:val="auto"/>
+          <w:sz w:val="24"/>
+          <w:szCs w:val="24"/>
+          <w:u w:val="none"/>
+          <w:lang w:val="fr-FR"/>
+        </w:rPr>
+        <w:t>Comme vous pouvez le voir dans ce chapitre, j'ai cité tous les outils utilisés dans la création de ce projet. Nous avons choisi Laravel comme framework, ainsi que Git et GitHub pour développer ce projet avec des commits séparés et organisés. Grâce à l'encadrement de mon encadrante, SALHI Nada, et à la modélisation présentée dans le premier chapitre, j'ai pu, avec l'utilisation des outils mentionnés dans le deuxième chapitre, effectuer les tâches que je vais démontrer dans le prochain chapitre.</w:t>
+      </w:r>
+    </w:p>
+    <w:p>
+      <w:pPr>
+        <w:numPr>
           <w:numId w:val="0"/>
         </w:numPr>
         <w:spacing w:line="360" w:lineRule="auto"/>
@@ -12764,8 +12766,194 @@
           <w:lang w:val="fr-FR"/>
         </w:rPr>
       </w:pPr>
-      <w:bookmarkStart w:id="6" w:name="_GoBack"/>
-      <w:bookmarkEnd w:id="6"/>
+    </w:p>
+    <w:p>
+      <w:pPr>
+        <w:numPr>
+          <w:numId w:val="0"/>
+        </w:numPr>
+        <w:spacing w:line="360" w:lineRule="auto"/>
+        <w:jc w:val="both"/>
+        <w:rPr>
+          <w:rFonts w:hint="default" w:ascii="Times New Roman" w:hAnsi="Times New Roman"/>
+          <w:b w:val="0"/>
+          <w:bCs w:val="0"/>
+          <w:i w:val="0"/>
+          <w:iCs w:val="0"/>
+          <w:color w:val="auto"/>
+          <w:sz w:val="24"/>
+          <w:szCs w:val="24"/>
+          <w:lang w:val="fr-FR"/>
+        </w:rPr>
+      </w:pPr>
+    </w:p>
+    <w:p>
+      <w:pPr>
+        <w:numPr>
+          <w:numId w:val="0"/>
+        </w:numPr>
+        <w:spacing w:line="360" w:lineRule="auto"/>
+        <w:jc w:val="both"/>
+        <w:rPr>
+          <w:rFonts w:hint="default" w:ascii="Times New Roman" w:hAnsi="Times New Roman"/>
+          <w:b w:val="0"/>
+          <w:bCs w:val="0"/>
+          <w:i w:val="0"/>
+          <w:iCs w:val="0"/>
+          <w:color w:val="auto"/>
+          <w:sz w:val="24"/>
+          <w:szCs w:val="24"/>
+          <w:lang w:val="fr-FR"/>
+        </w:rPr>
+      </w:pPr>
+    </w:p>
+    <w:p>
+      <w:pPr>
+        <w:numPr>
+          <w:numId w:val="0"/>
+        </w:numPr>
+        <w:spacing w:line="360" w:lineRule="auto"/>
+        <w:jc w:val="both"/>
+        <w:rPr>
+          <w:rFonts w:hint="default" w:ascii="Times New Roman" w:hAnsi="Times New Roman"/>
+          <w:b w:val="0"/>
+          <w:bCs w:val="0"/>
+          <w:i w:val="0"/>
+          <w:iCs w:val="0"/>
+          <w:color w:val="auto"/>
+          <w:sz w:val="24"/>
+          <w:szCs w:val="24"/>
+          <w:lang w:val="fr-FR"/>
+        </w:rPr>
+      </w:pPr>
+    </w:p>
+    <w:p>
+      <w:pPr>
+        <w:numPr>
+          <w:ilvl w:val="0"/>
+          <w:numId w:val="2"/>
+        </w:numPr>
+        <w:tabs>
+          <w:tab w:val="clear" w:pos="425"/>
+        </w:tabs>
+        <w:spacing w:line="360" w:lineRule="auto"/>
+        <w:ind w:left="425" w:leftChars="0" w:hanging="425" w:firstLineChars="0"/>
+        <w:jc w:val="left"/>
+        <w:rPr>
+          <w:rFonts w:hint="default" w:ascii="Times New Roman" w:hAnsi="Times New Roman" w:cs="Times New Roman"/>
+          <w:b/>
+          <w:bCs/>
+          <w:color w:val="1F4E79" w:themeColor="accent1" w:themeShade="80"/>
+          <w:sz w:val="36"/>
+          <w:szCs w:val="36"/>
+          <w:u w:val="single"/>
+          <w:lang w:val="fr-FR"/>
+        </w:rPr>
+      </w:pPr>
+      <w:r>
+        <w:rPr>
+          <w:rFonts w:hint="default" w:ascii="Times New Roman" w:hAnsi="Times New Roman" w:eastAsia="SimSun" w:cs="Times New Roman"/>
+          <w:b/>
+          <w:bCs/>
+          <w:color w:val="1F4E79" w:themeColor="accent1" w:themeShade="80"/>
+          <w:sz w:val="36"/>
+          <w:szCs w:val="36"/>
+          <w:u w:val="single"/>
+          <w:lang w:val="fr-FR" w:bidi="ar"/>
+        </w:rPr>
+        <w:t>Chapitre 3 : Les Taches effectuée</w:t>
+      </w:r>
+    </w:p>
+    <w:p>
+      <w:pPr>
+        <w:numPr>
+          <w:ilvl w:val="0"/>
+          <w:numId w:val="8"/>
+        </w:numPr>
+        <w:tabs>
+          <w:tab w:val="clear" w:pos="845"/>
+        </w:tabs>
+        <w:spacing w:line="360" w:lineRule="auto"/>
+        <w:ind w:left="1025" w:leftChars="0" w:hanging="425" w:firstLineChars="0"/>
+        <w:jc w:val="left"/>
+        <w:rPr>
+          <w:rFonts w:hint="default" w:ascii="Times New Roman" w:hAnsi="Times New Roman" w:cs="Times New Roman"/>
+          <w:b/>
+          <w:bCs/>
+          <w:color w:val="2E75B6" w:themeColor="accent1" w:themeShade="BF"/>
+          <w:sz w:val="32"/>
+          <w:szCs w:val="32"/>
+          <w:u w:val="none"/>
+          <w:lang w:val="fr-FR"/>
+        </w:rPr>
+      </w:pPr>
+      <w:r>
+        <w:rPr>
+          <w:rFonts w:hint="default" w:ascii="Times New Roman" w:hAnsi="Times New Roman" w:cs="Times New Roman"/>
+          <w:b/>
+          <w:bCs/>
+          <w:color w:val="2E75B6" w:themeColor="accent1" w:themeShade="BF"/>
+          <w:sz w:val="32"/>
+          <w:szCs w:val="32"/>
+          <w:u w:val="none"/>
+          <w:lang w:val="fr-FR"/>
+        </w:rPr>
+        <w:t>Introduction</w:t>
+      </w:r>
+    </w:p>
+    <w:p>
+      <w:pPr>
+        <w:numPr>
+          <w:numId w:val="0"/>
+        </w:numPr>
+        <w:spacing w:line="360" w:lineRule="auto"/>
+        <w:ind w:firstLine="720" w:firstLineChars="0"/>
+        <w:jc w:val="both"/>
+        <w:rPr>
+          <w:rFonts w:hint="default" w:ascii="Times New Roman" w:hAnsi="Times New Roman"/>
+          <w:b w:val="0"/>
+          <w:bCs w:val="0"/>
+          <w:i w:val="0"/>
+          <w:iCs w:val="0"/>
+          <w:color w:val="auto"/>
+          <w:sz w:val="24"/>
+          <w:szCs w:val="24"/>
+          <w:lang w:val="fr-FR"/>
+        </w:rPr>
+      </w:pPr>
+      <w:r>
+        <w:rPr>
+          <w:rFonts w:hint="default" w:ascii="Times New Roman" w:hAnsi="Times New Roman"/>
+          <w:b w:val="0"/>
+          <w:bCs w:val="0"/>
+          <w:color w:val="auto"/>
+          <w:sz w:val="24"/>
+          <w:szCs w:val="24"/>
+          <w:u w:val="none"/>
+          <w:lang w:val="fr-FR"/>
+        </w:rPr>
+        <w:t>Dans ce chapitre, je vais montrer les tâches effectuées pour ce projet, y compris les pages et les formulaires avec les tableaux pour visualiser les données. D'autre part, nous avons la gestion des données à travers le framework Laravel, en utilisant les modèles et les migrations pour structurer la base de données. Comme mentionné précédemment, Git et GitHub ont été utilisés pour l'organisation des versions du projet, ainsi que les commits pour faciliter la maintenance des problèmes et les mises à jour.</w:t>
+      </w:r>
+    </w:p>
+    <w:p>
+      <w:pPr>
+        <w:numPr>
+          <w:numId w:val="0"/>
+        </w:numPr>
+        <w:spacing w:line="360" w:lineRule="auto"/>
+        <w:jc w:val="both"/>
+        <w:rPr>
+          <w:rFonts w:hint="default" w:ascii="Times New Roman" w:hAnsi="Times New Roman"/>
+          <w:b w:val="0"/>
+          <w:bCs w:val="0"/>
+          <w:i w:val="0"/>
+          <w:iCs w:val="0"/>
+          <w:color w:val="auto"/>
+          <w:sz w:val="24"/>
+          <w:szCs w:val="24"/>
+          <w:lang w:val="fr-FR"/>
+        </w:rPr>
+      </w:pPr>
     </w:p>
     <w:sectPr>
       <w:footerReference r:id="rId3" w:type="default"/>
@@ -13218,6 +13406,26 @@
     </w:lvl>
   </w:abstractNum>
   <w:abstractNum w:abstractNumId="3">
+    <w:nsid w:val="A4806EA4"/>
+    <w:multiLevelType w:val="singleLevel"/>
+    <w:tmpl w:val="A4806EA4"/>
+    <w:lvl w:ilvl="0" w:tentative="0">
+      <w:start w:val="1"/>
+      <w:numFmt w:val="decimal"/>
+      <w:lvlText w:val="%1."/>
+      <w:lvlJc w:val="left"/>
+      <w:pPr>
+        <w:tabs>
+          <w:tab w:val="left" w:pos="845"/>
+        </w:tabs>
+        <w:ind w:left="1025" w:leftChars="0" w:hanging="425" w:firstLineChars="0"/>
+      </w:pPr>
+      <w:rPr>
+        <w:rFonts w:hint="default"/>
+      </w:rPr>
+    </w:lvl>
+  </w:abstractNum>
+  <w:abstractNum w:abstractNumId="4">
     <w:nsid w:val="C34FB2F8"/>
     <w:multiLevelType w:val="multilevel"/>
     <w:tmpl w:val="C34FB2F8"/>
@@ -13357,7 +13565,7 @@
       </w:rPr>
     </w:lvl>
   </w:abstractNum>
-  <w:abstractNum w:abstractNumId="4">
+  <w:abstractNum w:abstractNumId="5">
     <w:nsid w:val="02E9CD15"/>
     <w:multiLevelType w:val="singleLevel"/>
     <w:tmpl w:val="02E9CD15"/>
@@ -13377,7 +13585,7 @@
       </w:rPr>
     </w:lvl>
   </w:abstractNum>
-  <w:abstractNum w:abstractNumId="5">
+  <w:abstractNum w:abstractNumId="6">
     <w:nsid w:val="1AC223CC"/>
     <w:multiLevelType w:val="multilevel"/>
     <w:tmpl w:val="1AC223CC"/>
@@ -13517,7 +13725,7 @@
       </w:rPr>
     </w:lvl>
   </w:abstractNum>
-  <w:abstractNum w:abstractNumId="6">
+  <w:abstractNum w:abstractNumId="7">
     <w:nsid w:val="3837208D"/>
     <w:multiLevelType w:val="singleLevel"/>
     <w:tmpl w:val="3837208D"/>
@@ -13538,25 +13746,28 @@
     </w:lvl>
   </w:abstractNum>
   <w:num w:numId="1">
+    <w:abstractNumId w:val="7"/>
+  </w:num>
+  <w:num w:numId="2">
     <w:abstractNumId w:val="6"/>
   </w:num>
-  <w:num w:numId="2">
-    <w:abstractNumId w:val="5"/>
-  </w:num>
   <w:num w:numId="3">
-    <w:abstractNumId w:val="3"/>
+    <w:abstractNumId w:val="4"/>
   </w:num>
   <w:num w:numId="4">
     <w:abstractNumId w:val="1"/>
   </w:num>
   <w:num w:numId="5">
-    <w:abstractNumId w:val="4"/>
+    <w:abstractNumId w:val="5"/>
   </w:num>
   <w:num w:numId="6">
     <w:abstractNumId w:val="0"/>
   </w:num>
   <w:num w:numId="7">
     <w:abstractNumId w:val="2"/>
+  </w:num>
+  <w:num w:numId="8">
+    <w:abstractNumId w:val="3"/>
   </w:num>
 </w:numbering>
 </file>

</xml_diff>